<commit_message>
added moving shapes to demo scene
</commit_message>
<xml_diff>
--- a/documentation/Fractal Tree Information.docx
+++ b/documentation/Fractal Tree Information.docx
@@ -922,7 +922,6 @@
           <w:lang w:val="en-GB"/>
         </w:rPr>
       </w:pPr>
-      <w:proofErr w:type="spellStart"/>
       <w:r>
         <w:rPr>
           <w:rFonts w:asciiTheme="majorHAnsi" w:hAnsiTheme="majorHAnsi"/>
@@ -930,63 +929,35 @@
           <w:szCs w:val="32"/>
           <w:lang w:val="en-GB"/>
         </w:rPr>
-        <w:t>Lindenmayer</w:t>
-      </w:r>
-      <w:proofErr w:type="spellEnd"/>
-      <w:r>
+        <w:t>Lindenmayer Systems</w:t>
+      </w:r>
+    </w:p>
+    <w:p>
+      <w:pPr>
+        <w:jc w:val="center"/>
         <w:rPr>
           <w:rFonts w:asciiTheme="majorHAnsi" w:hAnsiTheme="majorHAnsi"/>
           <w:sz w:val="32"/>
           <w:szCs w:val="32"/>
           <w:lang w:val="en-GB"/>
         </w:rPr>
-        <w:t xml:space="preserve"> Systems</w:t>
-      </w:r>
-    </w:p>
-    <w:p>
-      <w:pPr>
-        <w:jc w:val="center"/>
-        <w:rPr>
-          <w:rFonts w:asciiTheme="majorHAnsi" w:hAnsiTheme="majorHAnsi"/>
-          <w:sz w:val="32"/>
-          <w:szCs w:val="32"/>
-          <w:lang w:val="en-GB"/>
-        </w:rPr>
-      </w:pPr>
-    </w:p>
-    <w:p>
-      <w:pPr>
-        <w:rPr>
-          <w:color w:val="000000"/>
-          <w:sz w:val="22"/>
-          <w:szCs w:val="22"/>
-        </w:rPr>
-      </w:pPr>
-      <w:r>
-        <w:rPr>
-          <w:color w:val="000000"/>
-          <w:sz w:val="22"/>
-          <w:szCs w:val="22"/>
-        </w:rPr>
-        <w:t xml:space="preserve">Computers are important tools in the study of the structural patterns in natural and computer generated organisms. </w:t>
-      </w:r>
-      <w:proofErr w:type="spellStart"/>
-      <w:r>
-        <w:rPr>
-          <w:color w:val="000000"/>
-          <w:sz w:val="22"/>
-          <w:szCs w:val="22"/>
-        </w:rPr>
-        <w:t>Lindenmayer</w:t>
-      </w:r>
-      <w:proofErr w:type="spellEnd"/>
-      <w:r>
-        <w:rPr>
-          <w:color w:val="000000"/>
-          <w:sz w:val="22"/>
-          <w:szCs w:val="22"/>
-        </w:rPr>
-        <w:t xml:space="preserve"> systems, shortened to L-systems, (introduced in 1968) were one of the first (if not the first) use of computational power to study these patterns.</w:t>
+      </w:pPr>
+    </w:p>
+    <w:p>
+      <w:pPr>
+        <w:rPr>
+          <w:color w:val="000000"/>
+          <w:sz w:val="22"/>
+          <w:szCs w:val="22"/>
+        </w:rPr>
+      </w:pPr>
+      <w:r>
+        <w:rPr>
+          <w:color w:val="000000"/>
+          <w:sz w:val="22"/>
+          <w:szCs w:val="22"/>
+        </w:rPr>
+        <w:t>Computers are important tools in the study of the structural patterns in natural and computer generated organisms. Lindenmayer systems, shortened to L-systems, (introduced in 1968) were one of the first (if not the first) use of computational power to study these patterns.</w:t>
       </w:r>
     </w:p>
     <w:p>
@@ -1435,25 +1406,7 @@
                 <w:sz w:val="22"/>
                 <w:szCs w:val="22"/>
               </w:rPr>
-              <w:t xml:space="preserve">Change all subsequent drawn lines to </w:t>
-            </w:r>
-            <w:proofErr w:type="spellStart"/>
-            <w:r>
-              <w:rPr>
-                <w:color w:val="000000"/>
-                <w:sz w:val="22"/>
-                <w:szCs w:val="22"/>
-              </w:rPr>
-              <w:t>colour</w:t>
-            </w:r>
-            <w:proofErr w:type="spellEnd"/>
-            <w:r>
-              <w:rPr>
-                <w:color w:val="000000"/>
-                <w:sz w:val="22"/>
-                <w:szCs w:val="22"/>
-              </w:rPr>
-              <w:t xml:space="preserve"> n.</w:t>
+              <w:t>Change all subsequent drawn lines to colour n.</w:t>
             </w:r>
           </w:p>
         </w:tc>
@@ -1511,6 +1464,51 @@
       </w:tr>
       <w:tr>
         <w:trPr>
+          <w:trHeight w:val="255"/>
+          <w:jc w:val="center"/>
+        </w:trPr>
+        <w:tc>
+          <w:tcPr>
+            <w:tcW w:w="1271" w:type="dxa"/>
+          </w:tcPr>
+          <w:p>
+            <w:pPr>
+              <w:jc w:val="right"/>
+              <w:rPr>
+                <w:color w:val="000000"/>
+                <w:sz w:val="22"/>
+                <w:szCs w:val="22"/>
+              </w:rPr>
+            </w:pPr>
+            <w:r>
+              <w:rPr>
+                <w:color w:val="000000"/>
+                <w:sz w:val="22"/>
+                <w:szCs w:val="22"/>
+              </w:rPr>
+              <w:t>G</w:t>
+            </w:r>
+            <w:bookmarkStart w:id="0" w:name="_GoBack"/>
+            <w:bookmarkEnd w:id="0"/>
+          </w:p>
+        </w:tc>
+        <w:tc>
+          <w:tcPr>
+            <w:tcW w:w="4211" w:type="dxa"/>
+          </w:tcPr>
+          <w:p>
+            <w:pPr>
+              <w:rPr>
+                <w:color w:val="000000"/>
+                <w:sz w:val="22"/>
+                <w:szCs w:val="22"/>
+              </w:rPr>
+            </w:pPr>
+          </w:p>
+        </w:tc>
+      </w:tr>
+      <w:tr>
+        <w:trPr>
           <w:trHeight w:val="266"/>
           <w:jc w:val="center"/>
         </w:trPr>
@@ -1563,23 +1561,7 @@
                 <w:sz w:val="22"/>
                 <w:szCs w:val="22"/>
               </w:rPr>
-              <w:t xml:space="preserve"> direction</w:t>
-            </w:r>
-            <w:r>
-              <w:rPr>
-                <w:color w:val="000000"/>
-                <w:sz w:val="22"/>
-                <w:szCs w:val="22"/>
-              </w:rPr>
-              <w:t xml:space="preserve"> left by n degrees</w:t>
-            </w:r>
-            <w:r>
-              <w:rPr>
-                <w:color w:val="000000"/>
-                <w:sz w:val="22"/>
-                <w:szCs w:val="22"/>
-              </w:rPr>
-              <w:t>.</w:t>
+              <w:t xml:space="preserve"> direction left by n degrees.</w:t>
             </w:r>
           </w:p>
         </w:tc>
@@ -1630,31 +1612,7 @@
                 <w:sz w:val="22"/>
                 <w:szCs w:val="22"/>
               </w:rPr>
-              <w:t>Rotate</w:t>
-            </w:r>
-            <w:r>
-              <w:rPr>
-                <w:color w:val="000000"/>
-                <w:sz w:val="22"/>
-                <w:szCs w:val="22"/>
-              </w:rPr>
-              <w:t xml:space="preserve"> direction</w:t>
-            </w:r>
-            <w:r>
-              <w:rPr>
-                <w:color w:val="000000"/>
-                <w:sz w:val="22"/>
-                <w:szCs w:val="22"/>
-              </w:rPr>
-              <w:t xml:space="preserve"> right by n degrees</w:t>
-            </w:r>
-            <w:r>
-              <w:rPr>
-                <w:color w:val="000000"/>
-                <w:sz w:val="22"/>
-                <w:szCs w:val="22"/>
-              </w:rPr>
-              <w:t>.</w:t>
+              <w:t>Rotate direction right by n degrees.</w:t>
             </w:r>
           </w:p>
         </w:tc>
@@ -1810,25 +1768,7 @@
           <w:sz w:val="22"/>
           <w:szCs w:val="22"/>
         </w:rPr>
-        <w:t>C0FF-[C1-F+</w:t>
-      </w:r>
-      <w:proofErr w:type="gramStart"/>
-      <w:r>
-        <w:rPr>
-          <w:color w:val="000000"/>
-          <w:sz w:val="22"/>
-          <w:szCs w:val="22"/>
-        </w:rPr>
-        <w:t>F]+</w:t>
-      </w:r>
-      <w:proofErr w:type="gramEnd"/>
-      <w:r>
-        <w:rPr>
-          <w:color w:val="000000"/>
-          <w:sz w:val="22"/>
-          <w:szCs w:val="22"/>
-        </w:rPr>
-        <w:t>[C2+F-F]</w:t>
+        <w:t>C0FF-[C1-F+F]+[C2+F-F]</w:t>
       </w:r>
       <w:r>
         <w:rPr>
@@ -1870,31 +1810,7 @@
           <w:sz w:val="22"/>
           <w:szCs w:val="22"/>
         </w:rPr>
-        <w:t xml:space="preserve">Using those actions and the </w:t>
-      </w:r>
-      <w:r>
-        <w:rPr>
-          <w:color w:val="000000"/>
-          <w:sz w:val="22"/>
-          <w:szCs w:val="22"/>
-        </w:rPr>
-        <w:t>above</w:t>
-      </w:r>
-      <w:r>
-        <w:rPr>
-          <w:color w:val="000000"/>
-          <w:sz w:val="22"/>
-          <w:szCs w:val="22"/>
-        </w:rPr>
-        <w:t xml:space="preserve"> axiom and rule set</w:t>
-      </w:r>
-      <w:r>
-        <w:rPr>
-          <w:color w:val="000000"/>
-          <w:sz w:val="22"/>
-          <w:szCs w:val="22"/>
-        </w:rPr>
-        <w:t xml:space="preserve"> over five generations, you can create the tree shown in the image below.</w:t>
+        <w:t>Using those actions and the above axiom and rule set over five generations, you can create the tree shown in the image below.</w:t>
       </w:r>
     </w:p>
     <w:p>
@@ -2081,7 +1997,41 @@
     </w:p>
     <w:p>
       <w:pPr>
-        <w:jc w:val="center"/>
+        <w:rPr>
+          <w:color w:val="000000"/>
+          <w:sz w:val="22"/>
+          <w:szCs w:val="22"/>
+        </w:rPr>
+      </w:pPr>
+      <w:r>
+        <w:rPr>
+          <w:color w:val="000000"/>
+          <w:sz w:val="22"/>
+          <w:szCs w:val="22"/>
+        </w:rPr>
+        <w:t xml:space="preserve">Example rule sets used can be found at: </w:t>
+      </w:r>
+      <w:hyperlink r:id="rId12" w:history="1">
+        <w:r>
+          <w:rPr>
+            <w:rStyle w:val="Hyperlink"/>
+            <w:sz w:val="22"/>
+            <w:szCs w:val="22"/>
+          </w:rPr>
+          <w:t>http://www.kevs3d.co.uk/dev/lsystems</w:t>
+        </w:r>
+      </w:hyperlink>
+      <w:r>
+        <w:rPr>
+          <w:color w:val="000000"/>
+          <w:sz w:val="22"/>
+          <w:szCs w:val="22"/>
+        </w:rPr>
+        <w:t xml:space="preserve">. </w:t>
+      </w:r>
+    </w:p>
+    <w:p>
+      <w:pPr>
         <w:rPr>
           <w:rFonts w:asciiTheme="majorHAnsi" w:hAnsiTheme="majorHAnsi"/>
           <w:sz w:val="32"/>
@@ -2089,13 +2039,24 @@
           <w:lang w:val="en-GB"/>
         </w:rPr>
       </w:pPr>
-      <w:r>
+    </w:p>
+    <w:p>
+      <w:pPr>
+        <w:jc w:val="center"/>
         <w:rPr>
           <w:rFonts w:asciiTheme="majorHAnsi" w:hAnsiTheme="majorHAnsi"/>
           <w:sz w:val="32"/>
           <w:szCs w:val="32"/>
           <w:lang w:val="en-GB"/>
         </w:rPr>
+      </w:pPr>
+      <w:r>
+        <w:rPr>
+          <w:rFonts w:asciiTheme="majorHAnsi" w:hAnsiTheme="majorHAnsi"/>
+          <w:sz w:val="32"/>
+          <w:szCs w:val="32"/>
+          <w:lang w:val="en-GB"/>
+        </w:rPr>
         <w:t>Space Colonization</w:t>
       </w:r>
     </w:p>
@@ -2211,23 +2172,7 @@
           <w:szCs w:val="22"/>
         </w:rPr>
         <w:br/>
-        <w:t xml:space="preserve">The results are very realistic. Branches naturally avoid </w:t>
-      </w:r>
-      <w:proofErr w:type="gramStart"/>
-      <w:r>
-        <w:rPr>
-          <w:sz w:val="22"/>
-          <w:szCs w:val="22"/>
-        </w:rPr>
-        <w:t>each other,</w:t>
-      </w:r>
-      <w:proofErr w:type="gramEnd"/>
-      <w:r>
-        <w:rPr>
-          <w:sz w:val="22"/>
-          <w:szCs w:val="22"/>
-        </w:rPr>
-        <w:t xml:space="preserve"> each one appears to have developed as the result of seeking sunlight. The same method can be used to create roots. Roots also expand in some form of space colonization.</w:t>
+        <w:t>The results are very realistic. Branches naturally avoid each other, each one appears to have developed as the result of seeking sunlight. The same method can be used to create roots. Roots also expand in some form of space colonization.</w:t>
       </w:r>
     </w:p>
     <w:p>
@@ -2291,7 +2236,7 @@
           <w:lang w:val="en-GB"/>
         </w:rPr>
       </w:pPr>
-      <w:hyperlink r:id="rId12" w:history="1">
+      <w:hyperlink r:id="rId13" w:history="1">
         <w:r>
           <w:rPr>
             <w:rStyle w:val="Hyperlink"/>
@@ -2309,11 +2254,9 @@
           <w:lang w:val="en-GB"/>
         </w:rPr>
       </w:pPr>
-      <w:bookmarkStart w:id="0" w:name="_GoBack"/>
-      <w:bookmarkEnd w:id="0"/>
     </w:p>
     <w:sectPr>
-      <w:footerReference w:type="default" r:id="rId13"/>
+      <w:footerReference w:type="default" r:id="rId14"/>
       <w:pgSz w:w="11900" w:h="16840"/>
       <w:pgMar w:top="1440" w:right="1440" w:bottom="1440" w:left="1440" w:header="708" w:footer="708" w:gutter="0"/>
       <w:cols w:space="708"/>

</xml_diff>

<commit_message>
changed leave generator to use circular radius
</commit_message>
<xml_diff>
--- a/documentation/Fractal Tree Information.docx
+++ b/documentation/Fractal Tree Information.docx
@@ -922,6 +922,7 @@
           <w:lang w:val="en-GB"/>
         </w:rPr>
       </w:pPr>
+      <w:proofErr w:type="spellStart"/>
       <w:r>
         <w:rPr>
           <w:rFonts w:asciiTheme="majorHAnsi" w:hAnsiTheme="majorHAnsi"/>
@@ -929,35 +930,63 @@
           <w:szCs w:val="32"/>
           <w:lang w:val="en-GB"/>
         </w:rPr>
-        <w:t>Lindenmayer Systems</w:t>
-      </w:r>
-    </w:p>
-    <w:p>
-      <w:pPr>
-        <w:jc w:val="center"/>
+        <w:t>Lindenmayer</w:t>
+      </w:r>
+      <w:proofErr w:type="spellEnd"/>
+      <w:r>
         <w:rPr>
           <w:rFonts w:asciiTheme="majorHAnsi" w:hAnsiTheme="majorHAnsi"/>
           <w:sz w:val="32"/>
           <w:szCs w:val="32"/>
           <w:lang w:val="en-GB"/>
         </w:rPr>
-      </w:pPr>
-    </w:p>
-    <w:p>
-      <w:pPr>
-        <w:rPr>
-          <w:color w:val="000000"/>
-          <w:sz w:val="22"/>
-          <w:szCs w:val="22"/>
-        </w:rPr>
-      </w:pPr>
-      <w:r>
-        <w:rPr>
-          <w:color w:val="000000"/>
-          <w:sz w:val="22"/>
-          <w:szCs w:val="22"/>
-        </w:rPr>
-        <w:t>Computers are important tools in the study of the structural patterns in natural and computer generated organisms. Lindenmayer systems, shortened to L-systems, (introduced in 1968) were one of the first (if not the first) use of computational power to study these patterns.</w:t>
+        <w:t xml:space="preserve"> Systems</w:t>
+      </w:r>
+    </w:p>
+    <w:p>
+      <w:pPr>
+        <w:jc w:val="center"/>
+        <w:rPr>
+          <w:rFonts w:asciiTheme="majorHAnsi" w:hAnsiTheme="majorHAnsi"/>
+          <w:sz w:val="32"/>
+          <w:szCs w:val="32"/>
+          <w:lang w:val="en-GB"/>
+        </w:rPr>
+      </w:pPr>
+    </w:p>
+    <w:p>
+      <w:pPr>
+        <w:rPr>
+          <w:color w:val="000000"/>
+          <w:sz w:val="22"/>
+          <w:szCs w:val="22"/>
+        </w:rPr>
+      </w:pPr>
+      <w:r>
+        <w:rPr>
+          <w:color w:val="000000"/>
+          <w:sz w:val="22"/>
+          <w:szCs w:val="22"/>
+        </w:rPr>
+        <w:t xml:space="preserve">Computers are important tools in the study of the structural patterns in natural and computer generated organisms. </w:t>
+      </w:r>
+      <w:proofErr w:type="spellStart"/>
+      <w:r>
+        <w:rPr>
+          <w:color w:val="000000"/>
+          <w:sz w:val="22"/>
+          <w:szCs w:val="22"/>
+        </w:rPr>
+        <w:t>Lindenmayer</w:t>
+      </w:r>
+      <w:proofErr w:type="spellEnd"/>
+      <w:r>
+        <w:rPr>
+          <w:color w:val="000000"/>
+          <w:sz w:val="22"/>
+          <w:szCs w:val="22"/>
+        </w:rPr>
+        <w:t xml:space="preserve"> systems, shortened to L-systems, (introduced in 1968) were one of the first (if not the first) use of computational power to study these patterns.</w:t>
       </w:r>
     </w:p>
     <w:p>
@@ -1274,7 +1303,23 @@
           <w:sz w:val="22"/>
           <w:szCs w:val="22"/>
         </w:rPr>
-        <w:t>The system uses a simplified version of the d0L-system Grammar Description Language, shows in the table below.</w:t>
+        <w:t>The system uses a simplified version of the d0L-system Gra</w:t>
+      </w:r>
+      <w:r>
+        <w:rPr>
+          <w:color w:val="000000"/>
+          <w:sz w:val="22"/>
+          <w:szCs w:val="22"/>
+        </w:rPr>
+        <w:t>mmar Description Language, shown</w:t>
+      </w:r>
+      <w:r>
+        <w:rPr>
+          <w:color w:val="000000"/>
+          <w:sz w:val="22"/>
+          <w:szCs w:val="22"/>
+        </w:rPr>
+        <w:t xml:space="preserve"> in the table below.</w:t>
       </w:r>
     </w:p>
     <w:p>
@@ -1406,7 +1451,25 @@
                 <w:sz w:val="22"/>
                 <w:szCs w:val="22"/>
               </w:rPr>
-              <w:t>Change all subsequent drawn lines to colour n.</w:t>
+              <w:t xml:space="preserve">Change all subsequent drawn lines to </w:t>
+            </w:r>
+            <w:proofErr w:type="spellStart"/>
+            <w:r>
+              <w:rPr>
+                <w:color w:val="000000"/>
+                <w:sz w:val="22"/>
+                <w:szCs w:val="22"/>
+              </w:rPr>
+              <w:t>colour</w:t>
+            </w:r>
+            <w:proofErr w:type="spellEnd"/>
+            <w:r>
+              <w:rPr>
+                <w:color w:val="000000"/>
+                <w:sz w:val="22"/>
+                <w:szCs w:val="22"/>
+              </w:rPr>
+              <w:t xml:space="preserve"> n.</w:t>
             </w:r>
           </w:p>
         </w:tc>
@@ -1457,7 +1520,31 @@
                 <w:sz w:val="22"/>
                 <w:szCs w:val="22"/>
               </w:rPr>
-              <w:t>Draw line in current direction.</w:t>
+              <w:t>Move forward</w:t>
+            </w:r>
+            <w:r>
+              <w:rPr>
+                <w:color w:val="000000"/>
+                <w:sz w:val="22"/>
+                <w:szCs w:val="22"/>
+              </w:rPr>
+              <w:t xml:space="preserve"> in current direction</w:t>
+            </w:r>
+            <w:r>
+              <w:rPr>
+                <w:color w:val="000000"/>
+                <w:sz w:val="22"/>
+                <w:szCs w:val="22"/>
+              </w:rPr>
+              <w:t xml:space="preserve"> and draw line</w:t>
+            </w:r>
+            <w:r>
+              <w:rPr>
+                <w:color w:val="000000"/>
+                <w:sz w:val="22"/>
+                <w:szCs w:val="22"/>
+              </w:rPr>
+              <w:t>.</w:t>
             </w:r>
           </w:p>
         </w:tc>
@@ -1488,8 +1575,6 @@
               </w:rPr>
               <w:t>G</w:t>
             </w:r>
-            <w:bookmarkStart w:id="0" w:name="_GoBack"/>
-            <w:bookmarkEnd w:id="0"/>
           </w:p>
         </w:tc>
         <w:tc>
@@ -1504,6 +1589,14 @@
                 <w:szCs w:val="22"/>
               </w:rPr>
             </w:pPr>
+            <w:r>
+              <w:rPr>
+                <w:color w:val="000000"/>
+                <w:sz w:val="22"/>
+                <w:szCs w:val="22"/>
+              </w:rPr>
+              <w:t>Move forward in current direction without drawing a line.</w:t>
+            </w:r>
           </w:p>
         </w:tc>
       </w:tr>
@@ -1665,6 +1758,14 @@
               </w:rPr>
               <w:t>Store current state</w:t>
             </w:r>
+            <w:r>
+              <w:rPr>
+                <w:color w:val="000000"/>
+                <w:sz w:val="22"/>
+                <w:szCs w:val="22"/>
+              </w:rPr>
+              <w:t>.</w:t>
+            </w:r>
           </w:p>
         </w:tc>
       </w:tr>
@@ -1716,6 +1817,116 @@
               </w:rPr>
               <w:t>Restore saved state</w:t>
             </w:r>
+            <w:r>
+              <w:rPr>
+                <w:color w:val="000000"/>
+                <w:sz w:val="22"/>
+                <w:szCs w:val="22"/>
+              </w:rPr>
+              <w:t>.</w:t>
+            </w:r>
+          </w:p>
+        </w:tc>
+      </w:tr>
+      <w:tr>
+        <w:trPr>
+          <w:trHeight w:val="255"/>
+          <w:jc w:val="center"/>
+        </w:trPr>
+        <w:tc>
+          <w:tcPr>
+            <w:tcW w:w="1271" w:type="dxa"/>
+          </w:tcPr>
+          <w:p>
+            <w:pPr>
+              <w:jc w:val="right"/>
+              <w:rPr>
+                <w:color w:val="000000"/>
+                <w:sz w:val="22"/>
+                <w:szCs w:val="22"/>
+              </w:rPr>
+            </w:pPr>
+            <w:r>
+              <w:rPr>
+                <w:color w:val="000000"/>
+                <w:sz w:val="22"/>
+                <w:szCs w:val="22"/>
+              </w:rPr>
+              <w:t>!</w:t>
+            </w:r>
+          </w:p>
+        </w:tc>
+        <w:tc>
+          <w:tcPr>
+            <w:tcW w:w="4211" w:type="dxa"/>
+          </w:tcPr>
+          <w:p>
+            <w:pPr>
+              <w:rPr>
+                <w:color w:val="000000"/>
+                <w:sz w:val="22"/>
+                <w:szCs w:val="22"/>
+              </w:rPr>
+            </w:pPr>
+            <w:r>
+              <w:rPr>
+                <w:color w:val="000000"/>
+                <w:sz w:val="22"/>
+                <w:szCs w:val="22"/>
+              </w:rPr>
+              <w:t>Reverses the meaning of left and right.</w:t>
+            </w:r>
+          </w:p>
+        </w:tc>
+      </w:tr>
+      <w:tr>
+        <w:trPr>
+          <w:trHeight w:val="255"/>
+          <w:jc w:val="center"/>
+        </w:trPr>
+        <w:tc>
+          <w:tcPr>
+            <w:tcW w:w="1271" w:type="dxa"/>
+          </w:tcPr>
+          <w:p>
+            <w:pPr>
+              <w:jc w:val="right"/>
+              <w:rPr>
+                <w:color w:val="000000"/>
+                <w:sz w:val="22"/>
+                <w:szCs w:val="22"/>
+              </w:rPr>
+            </w:pPr>
+            <w:r>
+              <w:rPr>
+                <w:color w:val="000000"/>
+                <w:sz w:val="22"/>
+                <w:szCs w:val="22"/>
+              </w:rPr>
+              <w:t>|</w:t>
+            </w:r>
+          </w:p>
+        </w:tc>
+        <w:tc>
+          <w:tcPr>
+            <w:tcW w:w="4211" w:type="dxa"/>
+          </w:tcPr>
+          <w:p>
+            <w:pPr>
+              <w:rPr>
+                <w:color w:val="000000"/>
+                <w:sz w:val="22"/>
+                <w:szCs w:val="22"/>
+              </w:rPr>
+            </w:pPr>
+            <w:r>
+              <w:rPr>
+                <w:color w:val="000000"/>
+                <w:sz w:val="22"/>
+                <w:szCs w:val="22"/>
+              </w:rPr>
+              <w:t>Turn 180 degrees.</w:t>
+            </w:r>
           </w:p>
         </w:tc>
       </w:tr>
@@ -1768,7 +1979,25 @@
           <w:sz w:val="22"/>
           <w:szCs w:val="22"/>
         </w:rPr>
-        <w:t>C0FF-[C1-F+F]+[C2+F-F]</w:t>
+        <w:t>C0FF-[C1-F+</w:t>
+      </w:r>
+      <w:proofErr w:type="gramStart"/>
+      <w:r>
+        <w:rPr>
+          <w:color w:val="000000"/>
+          <w:sz w:val="22"/>
+          <w:szCs w:val="22"/>
+        </w:rPr>
+        <w:t>F]+</w:t>
+      </w:r>
+      <w:proofErr w:type="gramEnd"/>
+      <w:r>
+        <w:rPr>
+          <w:color w:val="000000"/>
+          <w:sz w:val="22"/>
+          <w:szCs w:val="22"/>
+        </w:rPr>
+        <w:t>[C2+F-F]</w:t>
       </w:r>
       <w:r>
         <w:rPr>
@@ -2065,31 +2294,191 @@
         <w:jc w:val="center"/>
         <w:rPr>
           <w:rFonts w:asciiTheme="majorHAnsi" w:hAnsiTheme="majorHAnsi"/>
-          <w:lang w:val="en-GB"/>
-        </w:rPr>
-      </w:pPr>
-    </w:p>
-    <w:p>
-      <w:pPr>
+          <w:sz w:val="32"/>
+          <w:szCs w:val="32"/>
+          <w:lang w:val="en-GB"/>
+        </w:rPr>
+      </w:pPr>
+    </w:p>
+    <w:p>
+      <w:pPr>
+        <w:rPr>
+          <w:color w:val="000000"/>
+          <w:sz w:val="22"/>
+          <w:szCs w:val="22"/>
+        </w:rPr>
+      </w:pPr>
+      <w:r>
+        <w:rPr>
+          <w:color w:val="000000"/>
+          <w:sz w:val="22"/>
+          <w:szCs w:val="22"/>
+        </w:rPr>
+        <w:t xml:space="preserve">Space Colonization is another method of generating trees. </w:t>
+      </w:r>
+    </w:p>
+    <w:p>
+      <w:pPr>
+        <w:rPr>
+          <w:color w:val="000000"/>
+          <w:sz w:val="22"/>
+          <w:szCs w:val="22"/>
+        </w:rPr>
+      </w:pPr>
+    </w:p>
+    <w:p>
+      <w:pPr>
+        <w:rPr>
+          <w:sz w:val="22"/>
+          <w:szCs w:val="22"/>
+        </w:rPr>
+      </w:pPr>
+      <w:r>
+        <w:rPr>
+          <w:color w:val="000000"/>
+          <w:sz w:val="22"/>
+          <w:szCs w:val="22"/>
+        </w:rPr>
+        <w:t>You start by defining the leaves. These leaves act as a target for branches to grow towards. They can be spawned randomly or hand placed by the user. The trees trunk is the grown until it is within a specified distance of a leaf</w:t>
+      </w:r>
+      <w:r>
         <w:rPr>
           <w:rFonts w:asciiTheme="majorHAnsi" w:hAnsiTheme="majorHAnsi"/>
           <w:lang w:val="en-GB"/>
         </w:rPr>
-      </w:pPr>
-    </w:p>
-    <w:p>
-      <w:pPr>
-        <w:rPr>
-          <w:sz w:val="22"/>
-          <w:szCs w:val="22"/>
-        </w:rPr>
-      </w:pPr>
-      <w:r>
-        <w:rPr>
-          <w:sz w:val="22"/>
-          <w:szCs w:val="22"/>
-        </w:rPr>
-        <w:t>It starts by defining the volume the crown of the tree will take. The simplest volume is a sphere, just a point and a radius. The volume is then filled with random points. You can think of these points like targets the colonization algorithm will try to reach.</w:t>
+        <w:t xml:space="preserve">. </w:t>
+      </w:r>
+      <w:r>
+        <w:rPr>
+          <w:sz w:val="22"/>
+          <w:szCs w:val="22"/>
+        </w:rPr>
+        <w:t>From this point the tree will grow</w:t>
+      </w:r>
+      <w:r>
+        <w:rPr>
+          <w:sz w:val="22"/>
+          <w:szCs w:val="22"/>
+        </w:rPr>
+        <w:t xml:space="preserve"> towards the leaves</w:t>
+      </w:r>
+      <w:r>
+        <w:rPr>
+          <w:sz w:val="22"/>
+          <w:szCs w:val="22"/>
+        </w:rPr>
+        <w:t>.</w:t>
+      </w:r>
+    </w:p>
+    <w:p>
+      <w:pPr>
+        <w:rPr>
+          <w:sz w:val="22"/>
+          <w:szCs w:val="22"/>
+        </w:rPr>
+      </w:pPr>
+    </w:p>
+    <w:p>
+      <w:pPr>
+        <w:rPr>
+          <w:sz w:val="22"/>
+          <w:szCs w:val="22"/>
+        </w:rPr>
+      </w:pPr>
+      <w:r>
+        <w:rPr>
+          <w:sz w:val="22"/>
+          <w:szCs w:val="22"/>
+        </w:rPr>
+        <w:t>For each branch end an attraction vector towards leaves within distance is added. This vector is then used to spawn new branches and the process continues.</w:t>
+      </w:r>
+      <w:r>
+        <w:rPr>
+          <w:sz w:val="22"/>
+          <w:szCs w:val="22"/>
+        </w:rPr>
+        <w:t xml:space="preserve"> </w:t>
+      </w:r>
+      <w:r>
+        <w:rPr>
+          <w:sz w:val="22"/>
+          <w:szCs w:val="22"/>
+        </w:rPr>
+        <w:t>Whenever a segm</w:t>
+      </w:r>
+      <w:r>
+        <w:rPr>
+          <w:sz w:val="22"/>
+          <w:szCs w:val="22"/>
+        </w:rPr>
+        <w:t xml:space="preserve">ent end is too close to a leaf, the leaf </w:t>
+      </w:r>
+      <w:r>
+        <w:rPr>
+          <w:sz w:val="22"/>
+          <w:szCs w:val="22"/>
+        </w:rPr>
+        <w:t xml:space="preserve">is removed. </w:t>
+      </w:r>
+      <w:r>
+        <w:rPr>
+          <w:sz w:val="22"/>
+          <w:szCs w:val="22"/>
+        </w:rPr>
+        <w:t>As the branches grow towards the leaves this will result in most (if not all) leaves to be removed at the end of the tree generation process.</w:t>
+      </w:r>
+    </w:p>
+    <w:p>
+      <w:pPr>
+        <w:rPr>
+          <w:sz w:val="22"/>
+          <w:szCs w:val="22"/>
+        </w:rPr>
+      </w:pPr>
+    </w:p>
+    <w:p>
+      <w:pPr>
+        <w:rPr>
+          <w:sz w:val="22"/>
+          <w:szCs w:val="22"/>
+        </w:rPr>
+      </w:pPr>
+      <w:r>
+        <w:rPr>
+          <w:sz w:val="22"/>
+          <w:szCs w:val="22"/>
+        </w:rPr>
+        <w:t>Using this process b</w:t>
+      </w:r>
+      <w:r>
+        <w:rPr>
+          <w:sz w:val="22"/>
+          <w:szCs w:val="22"/>
+        </w:rPr>
+        <w:t>ranches naturally avoid each other, each one appears to have developed as the result of seeking sunlight. The same method can be used to create roots. Roots also expand in some form of space colonization.</w:t>
+      </w:r>
+    </w:p>
+    <w:p>
+      <w:pPr>
+        <w:rPr>
+          <w:sz w:val="22"/>
+          <w:szCs w:val="22"/>
+        </w:rPr>
+      </w:pPr>
+    </w:p>
+    <w:p>
+      <w:pPr>
+        <w:rPr>
+          <w:sz w:val="22"/>
+          <w:szCs w:val="22"/>
+        </w:rPr>
+      </w:pPr>
+      <w:r>
+        <w:rPr>
+          <w:sz w:val="22"/>
+          <w:szCs w:val="22"/>
+        </w:rPr>
+        <w:t>You can create vastly different trees by adjusting the minimum and maximum distance seek distance to leaves, and the width of branches.</w:t>
       </w:r>
       <w:r>
         <w:rPr>
@@ -2104,114 +2493,105 @@
           <w:szCs w:val="22"/>
         </w:rPr>
         <w:br/>
-        <w:t>Then we add one segment at the base of the tree. From this point the tree will grow.</w:t>
-      </w:r>
-      <w:r>
-        <w:rPr>
-          <w:sz w:val="22"/>
-          <w:szCs w:val="22"/>
-        </w:rPr>
-        <w:br/>
-      </w:r>
-      <w:r>
-        <w:rPr>
-          <w:sz w:val="22"/>
-          <w:szCs w:val="22"/>
-        </w:rPr>
-        <w:br/>
-        <w:t>A segment has two ends and some length. Soon you will find that the average segment length will be in part responsible of the overall appearance of the tree. Smaller segments will result in curvaceous and intricate trees while larger segments will make for straight trunks and branches.</w:t>
-      </w:r>
-      <w:r>
-        <w:rPr>
-          <w:sz w:val="22"/>
-          <w:szCs w:val="22"/>
-        </w:rPr>
-        <w:br/>
-      </w:r>
-      <w:r>
-        <w:rPr>
-          <w:sz w:val="22"/>
-          <w:szCs w:val="22"/>
-        </w:rPr>
-        <w:br/>
-        <w:t>The two ends of the segment are of great importance too. For each segment end the algorithm will compute an attraction vector towards the cloud of target points. If there are target points close enough to the segment end, a new segment is added. The new segment will follow the same direction as the attraction vector at that point.</w:t>
-      </w:r>
-    </w:p>
-    <w:p>
-      <w:pPr>
-        <w:rPr>
-          <w:sz w:val="22"/>
-          <w:szCs w:val="22"/>
-        </w:rPr>
-      </w:pPr>
-    </w:p>
-    <w:p>
-      <w:pPr>
-        <w:rPr>
-          <w:sz w:val="22"/>
-          <w:szCs w:val="22"/>
-        </w:rPr>
-      </w:pPr>
-      <w:r>
-        <w:rPr>
-          <w:sz w:val="22"/>
-          <w:szCs w:val="22"/>
-        </w:rPr>
-        <w:t>Whenever a segment end is too close to a target point, the target point is removed. As new segments are added in the direction of the target points, they end up eating all the points. Once there are no more points left, or they are too few of them, the algorithm is finished. </w:t>
-      </w:r>
-      <w:r>
-        <w:rPr>
-          <w:sz w:val="22"/>
-          <w:szCs w:val="22"/>
-        </w:rPr>
-        <w:br/>
-      </w:r>
-      <w:r>
-        <w:rPr>
-          <w:sz w:val="22"/>
-          <w:szCs w:val="22"/>
-        </w:rPr>
-        <w:br/>
-        <w:t>The results are very realistic. Branches naturally avoid each other, each one appears to have developed as the result of seeking sunlight. The same method can be used to create roots. Roots also expand in some form of space colonization.</w:t>
-      </w:r>
-    </w:p>
-    <w:p>
-      <w:pPr>
-        <w:rPr>
-          <w:sz w:val="22"/>
-          <w:szCs w:val="22"/>
-        </w:rPr>
-      </w:pPr>
-    </w:p>
-    <w:p>
-      <w:pPr>
-        <w:rPr>
-          <w:sz w:val="22"/>
-          <w:szCs w:val="22"/>
-        </w:rPr>
-      </w:pPr>
-      <w:r>
-        <w:rPr>
-          <w:sz w:val="22"/>
-          <w:szCs w:val="22"/>
-        </w:rPr>
-        <w:t>How many different trees can be achieved with this technique? Well there are many factors you can play with, like the size of the segments, the attractor vector cut-off zone and the distance where segments remove target points. On top of that you can introduce space warps that will mess up with attraction vectors. This can be used to simulate gravity for some heavy branches.</w:t>
-      </w:r>
-      <w:r>
-        <w:rPr>
-          <w:sz w:val="22"/>
-          <w:szCs w:val="22"/>
-        </w:rPr>
-        <w:br/>
-      </w:r>
-      <w:r>
-        <w:rPr>
-          <w:sz w:val="22"/>
-          <w:szCs w:val="22"/>
-        </w:rPr>
-        <w:br/>
-        <w:t>As you can see, the algorithm is pretty simple, still the results are quite good. I think this beats L-Systems for large trees. Next, I plan to use it for generating the chaotic layouts of old cities. When I get there I will surely post about that.</w:t>
-      </w:r>
+      </w:r>
+      <w:r>
+        <w:rPr>
+          <w:sz w:val="22"/>
+          <w:szCs w:val="22"/>
+        </w:rPr>
+        <w:t>While the algorithm is mostly straightforward, it can</w:t>
+      </w:r>
+      <w:r>
+        <w:rPr>
+          <w:sz w:val="22"/>
+          <w:szCs w:val="22"/>
+        </w:rPr>
+        <w:t xml:space="preserve"> still</w:t>
+      </w:r>
+      <w:r>
+        <w:rPr>
+          <w:sz w:val="22"/>
+          <w:szCs w:val="22"/>
+        </w:rPr>
+        <w:t xml:space="preserve"> produce good results as shown in image below. </w:t>
+      </w:r>
+    </w:p>
+    <w:p>
+      <w:pPr>
+        <w:rPr>
+          <w:sz w:val="22"/>
+          <w:szCs w:val="22"/>
+        </w:rPr>
+      </w:pPr>
+    </w:p>
+    <w:p>
+      <w:pPr>
+        <w:jc w:val="center"/>
+        <w:rPr>
+          <w:sz w:val="22"/>
+          <w:szCs w:val="22"/>
+        </w:rPr>
+      </w:pPr>
+      <w:bookmarkStart w:id="0" w:name="_GoBack"/>
+      <w:r>
+        <w:rPr>
+          <w:noProof/>
+          <w:sz w:val="22"/>
+          <w:szCs w:val="22"/>
+        </w:rPr>
+        <w:drawing>
+          <wp:inline distT="0" distB="0" distL="0" distR="0" wp14:anchorId="46FCEB34" wp14:editId="340D46FB">
+            <wp:extent cx="3435604" cy="2683151"/>
+            <wp:effectExtent l="0" t="0" r="0" b="9525"/>
+            <wp:docPr id="1" name="Picture 1" descr="../../../Downloads/fractal_trees/space_colonization.png"/>
+            <wp:cNvGraphicFramePr>
+              <a:graphicFrameLocks xmlns:a="http://schemas.openxmlformats.org/drawingml/2006/main" noChangeAspect="1"/>
+            </wp:cNvGraphicFramePr>
+            <a:graphic xmlns:a="http://schemas.openxmlformats.org/drawingml/2006/main">
+              <a:graphicData uri="http://schemas.openxmlformats.org/drawingml/2006/picture">
+                <pic:pic xmlns:pic="http://schemas.openxmlformats.org/drawingml/2006/picture">
+                  <pic:nvPicPr>
+                    <pic:cNvPr id="0" name="Picture 1" descr="../../../Downloads/fractal_trees/space_colonization.png"/>
+                    <pic:cNvPicPr>
+                      <a:picLocks noChangeAspect="1" noChangeArrowheads="1"/>
+                    </pic:cNvPicPr>
+                  </pic:nvPicPr>
+                  <pic:blipFill rotWithShape="1">
+                    <a:blip r:embed="rId13">
+                      <a:extLst>
+                        <a:ext uri="{28A0092B-C50C-407E-A947-70E740481C1C}">
+                          <a14:useLocalDpi xmlns:a14="http://schemas.microsoft.com/office/drawing/2010/main" val="0"/>
+                        </a:ext>
+                      </a:extLst>
+                    </a:blip>
+                    <a:srcRect l="5010" t="10636" r="5797" b="5971"/>
+                    <a:stretch/>
+                  </pic:blipFill>
+                  <pic:spPr bwMode="auto">
+                    <a:xfrm>
+                      <a:off x="0" y="0"/>
+                      <a:ext cx="3446997" cy="2692049"/>
+                    </a:xfrm>
+                    <a:prstGeom prst="rect">
+                      <a:avLst/>
+                    </a:prstGeom>
+                    <a:noFill/>
+                    <a:ln>
+                      <a:noFill/>
+                    </a:ln>
+                    <a:extLst>
+                      <a:ext uri="{53640926-AAD7-44D8-BBD7-CCE9431645EC}">
+                        <a14:shadowObscured xmlns:a14="http://schemas.microsoft.com/office/drawing/2010/main"/>
+                      </a:ext>
+                    </a:extLst>
+                  </pic:spPr>
+                </pic:pic>
+              </a:graphicData>
+            </a:graphic>
+          </wp:inline>
+        </w:drawing>
+      </w:r>
+      <w:bookmarkEnd w:id="0"/>
     </w:p>
     <w:p>
       <w:pPr>
@@ -2236,7 +2616,7 @@
           <w:lang w:val="en-GB"/>
         </w:rPr>
       </w:pPr>
-      <w:hyperlink r:id="rId13" w:history="1">
+      <w:hyperlink r:id="rId14" w:history="1">
         <w:r>
           <w:rPr>
             <w:rStyle w:val="Hyperlink"/>
@@ -2256,7 +2636,7 @@
       </w:pPr>
     </w:p>
     <w:sectPr>
-      <w:footerReference w:type="default" r:id="rId14"/>
+      <w:footerReference w:type="default" r:id="rId15"/>
       <w:pgSz w:w="11900" w:h="16840"/>
       <w:pgMar w:top="1440" w:right="1440" w:bottom="1440" w:left="1440" w:header="708" w:footer="708" w:gutter="0"/>
       <w:cols w:space="708"/>

</xml_diff>